<commit_message>
I have added remove command in git command folder
</commit_message>
<xml_diff>
--- a/git commands/commands with outputs.docx
+++ b/git commands/commands with outputs.docx
@@ -1918,6 +1918,213 @@
           </wp:inline>
         </w:drawing>
       </w:r>
+    </w:p>
+    <w:p>
+      <w:pPr>
+        <w:pStyle w:val="NormalWeb"/>
+        <w:spacing w:before="0" w:beforeAutospacing="0"/>
+        <w:jc w:val="both"/>
+        <w:rPr>
+          <w:rFonts w:ascii="Arial" w:hAnsi="Arial" w:cs="Arial"/>
+          <w:color w:val="4A4A4A"/>
+          <w:sz w:val="17"/>
+          <w:szCs w:val="17"/>
+        </w:rPr>
+      </w:pPr>
+      <w:proofErr w:type="spellStart"/>
+      <w:r>
+        <w:rPr>
+          <w:rFonts w:ascii="Arial" w:hAnsi="Arial" w:cs="Arial"/>
+          <w:color w:val="4A4A4A"/>
+          <w:sz w:val="17"/>
+          <w:szCs w:val="17"/>
+        </w:rPr>
+        <w:t>Git</w:t>
+      </w:r>
+      <w:proofErr w:type="spellEnd"/>
+      <w:r>
+        <w:rPr>
+          <w:rFonts w:ascii="Arial" w:hAnsi="Arial" w:cs="Arial"/>
+          <w:color w:val="4A4A4A"/>
+          <w:sz w:val="17"/>
+          <w:szCs w:val="17"/>
+        </w:rPr>
+        <w:t xml:space="preserve"> remove:</w:t>
+      </w:r>
+    </w:p>
+    <w:p>
+      <w:pPr>
+        <w:pStyle w:val="NormalWeb"/>
+        <w:spacing w:before="0" w:beforeAutospacing="0"/>
+        <w:jc w:val="both"/>
+        <w:rPr>
+          <w:rFonts w:ascii="Arial" w:hAnsi="Arial" w:cs="Arial"/>
+          <w:b/>
+          <w:color w:val="4A4A4A"/>
+          <w:sz w:val="17"/>
+          <w:szCs w:val="17"/>
+        </w:rPr>
+      </w:pPr>
+      <w:r>
+        <w:rPr>
+          <w:rFonts w:ascii="Arial" w:hAnsi="Arial" w:cs="Arial"/>
+          <w:b/>
+          <w:color w:val="4A4A4A"/>
+          <w:sz w:val="17"/>
+          <w:szCs w:val="17"/>
+        </w:rPr>
+        <w:t xml:space="preserve">Usage: </w:t>
+      </w:r>
+      <w:proofErr w:type="spellStart"/>
+      <w:r>
+        <w:rPr>
+          <w:rFonts w:ascii="Arial" w:hAnsi="Arial" w:cs="Arial"/>
+          <w:b/>
+          <w:color w:val="4A4A4A"/>
+          <w:sz w:val="17"/>
+          <w:szCs w:val="17"/>
+        </w:rPr>
+        <w:t>git</w:t>
+      </w:r>
+      <w:proofErr w:type="spellEnd"/>
+      <w:r>
+        <w:rPr>
+          <w:rFonts w:ascii="Arial" w:hAnsi="Arial" w:cs="Arial"/>
+          <w:b/>
+          <w:color w:val="4A4A4A"/>
+          <w:sz w:val="17"/>
+          <w:szCs w:val="17"/>
+        </w:rPr>
+        <w:t xml:space="preserve"> </w:t>
+      </w:r>
+      <w:proofErr w:type="spellStart"/>
+      <w:r>
+        <w:rPr>
+          <w:rFonts w:ascii="Arial" w:hAnsi="Arial" w:cs="Arial"/>
+          <w:b/>
+          <w:color w:val="4A4A4A"/>
+          <w:sz w:val="17"/>
+          <w:szCs w:val="17"/>
+        </w:rPr>
+        <w:t>rm</w:t>
+      </w:r>
+      <w:proofErr w:type="spellEnd"/>
+    </w:p>
+    <w:p>
+      <w:pPr>
+        <w:pStyle w:val="NormalWeb"/>
+        <w:spacing w:before="0" w:beforeAutospacing="0"/>
+        <w:jc w:val="both"/>
+        <w:rPr>
+          <w:rFonts w:ascii="Arial" w:hAnsi="Arial" w:cs="Arial"/>
+          <w:color w:val="4A4A4A"/>
+          <w:sz w:val="17"/>
+          <w:szCs w:val="17"/>
+        </w:rPr>
+      </w:pPr>
+      <w:r>
+        <w:rPr>
+          <w:rFonts w:ascii="Arial" w:hAnsi="Arial" w:cs="Arial"/>
+          <w:color w:val="4A4A4A"/>
+          <w:sz w:val="17"/>
+          <w:szCs w:val="17"/>
+        </w:rPr>
+        <w:t>This command is used to delete the file.</w:t>
+      </w:r>
+    </w:p>
+    <w:p>
+      <w:pPr>
+        <w:pStyle w:val="NormalWeb"/>
+        <w:spacing w:before="0" w:beforeAutospacing="0"/>
+        <w:jc w:val="both"/>
+        <w:rPr>
+          <w:rFonts w:ascii="Arial" w:hAnsi="Arial" w:cs="Arial"/>
+          <w:color w:val="4A4A4A"/>
+          <w:sz w:val="17"/>
+          <w:szCs w:val="17"/>
+        </w:rPr>
+      </w:pPr>
+      <w:r>
+        <w:rPr>
+          <w:rFonts w:ascii="Arial" w:hAnsi="Arial" w:cs="Arial"/>
+          <w:color w:val="4A4A4A"/>
+          <w:sz w:val="17"/>
+          <w:szCs w:val="17"/>
+        </w:rPr>
+        <w:t>Output:</w:t>
+      </w:r>
+    </w:p>
+    <w:p>
+      <w:pPr>
+        <w:pStyle w:val="NormalWeb"/>
+        <w:spacing w:before="0" w:beforeAutospacing="0"/>
+        <w:jc w:val="both"/>
+        <w:rPr>
+          <w:rFonts w:ascii="Arial" w:hAnsi="Arial" w:cs="Arial"/>
+          <w:color w:val="4A4A4A"/>
+          <w:sz w:val="17"/>
+          <w:szCs w:val="17"/>
+        </w:rPr>
+      </w:pPr>
+      <w:r>
+        <w:rPr>
+          <w:rFonts w:ascii="Arial" w:hAnsi="Arial" w:cs="Arial"/>
+          <w:noProof/>
+          <w:color w:val="4A4A4A"/>
+          <w:sz w:val="17"/>
+          <w:szCs w:val="17"/>
+        </w:rPr>
+        <w:lastRenderedPageBreak/>
+        <w:drawing>
+          <wp:inline distT="0" distB="0" distL="0" distR="0">
+            <wp:extent cx="3808512" cy="1862919"/>
+            <wp:effectExtent l="19050" t="0" r="1488" b="0"/>
+            <wp:docPr id="10" name="Picture 9" descr="Screenshot (314).png"/>
+            <wp:cNvGraphicFramePr>
+              <a:graphicFrameLocks xmlns:a="http://schemas.openxmlformats.org/drawingml/2006/main" noChangeAspect="1"/>
+            </wp:cNvGraphicFramePr>
+            <a:graphic xmlns:a="http://schemas.openxmlformats.org/drawingml/2006/main">
+              <a:graphicData uri="http://schemas.openxmlformats.org/drawingml/2006/picture">
+                <pic:pic xmlns:pic="http://schemas.openxmlformats.org/drawingml/2006/picture">
+                  <pic:nvPicPr>
+                    <pic:cNvPr id="0" name="Screenshot (314).png"/>
+                    <pic:cNvPicPr/>
+                  </pic:nvPicPr>
+                  <pic:blipFill>
+                    <a:blip r:embed="rId11"/>
+                    <a:srcRect t="32857" r="35927" b="11429"/>
+                    <a:stretch>
+                      <a:fillRect/>
+                    </a:stretch>
+                  </pic:blipFill>
+                  <pic:spPr>
+                    <a:xfrm>
+                      <a:off x="0" y="0"/>
+                      <a:ext cx="3808512" cy="1862919"/>
+                    </a:xfrm>
+                    <a:prstGeom prst="rect">
+                      <a:avLst/>
+                    </a:prstGeom>
+                  </pic:spPr>
+                </pic:pic>
+              </a:graphicData>
+            </a:graphic>
+          </wp:inline>
+        </w:drawing>
+      </w:r>
+    </w:p>
+    <w:p>
+      <w:pPr>
+        <w:pStyle w:val="NormalWeb"/>
+        <w:spacing w:before="0" w:beforeAutospacing="0"/>
+        <w:jc w:val="both"/>
+        <w:rPr>
+          <w:rFonts w:ascii="Arial" w:hAnsi="Arial" w:cs="Arial"/>
+          <w:color w:val="4A4A4A"/>
+          <w:sz w:val="17"/>
+          <w:szCs w:val="17"/>
+        </w:rPr>
+      </w:pPr>
     </w:p>
     <w:p>
       <w:pPr>

</xml_diff>